<commit_message>
Fixed Error in Project Statement
</commit_message>
<xml_diff>
--- a/DESIGN_DOCUMENTATION/Flux_Capacitors.Project_Statement.docx
+++ b/DESIGN_DOCUMENTATION/Flux_Capacitors.Project_Statement.docx
@@ -11,7 +11,6 @@
           <w:szCs w:val="24"/>
         </w:rPr>
       </w:pPr>
-      <w:bookmarkStart w:id="0" w:name="_GoBack"/>
       <w:r>
         <w:rPr>
           <w:rFonts w:ascii="Times New Roman" w:eastAsia="Times New Roman" w:hAnsi="Times New Roman" w:cs="Times New Roman"/>
@@ -1394,7 +1393,23 @@
           <w:rFonts w:ascii="Times New Roman" w:eastAsia="Times New Roman" w:hAnsi="Times New Roman" w:cs="Times New Roman"/>
           <w:color w:val="000000"/>
         </w:rPr>
-        <w:t>Assuming that the minimum step amount of angular ignition delay is 0.5 degrees, the minimum step length at 10000 revolution per minute, will be:</w:t>
+        <w:t xml:space="preserve">Assuming that the minimum step amount of angular ignition delay is 0.5 degrees, the </w:t>
+      </w:r>
+      <w:r>
+        <w:rPr>
+          <w:rFonts w:ascii="Times New Roman" w:eastAsia="Times New Roman" w:hAnsi="Times New Roman" w:cs="Times New Roman"/>
+          <w:color w:val="000000"/>
+        </w:rPr>
+        <w:t>minimum step length at 6</w:t>
+      </w:r>
+      <w:bookmarkStart w:id="0" w:name="_GoBack"/>
+      <w:bookmarkEnd w:id="0"/>
+      <w:r>
+        <w:rPr>
+          <w:rFonts w:ascii="Times New Roman" w:eastAsia="Times New Roman" w:hAnsi="Times New Roman" w:cs="Times New Roman"/>
+          <w:color w:val="000000"/>
+        </w:rPr>
+        <w:t>000 revolution per minute, will be:</w:t>
       </w:r>
     </w:p>
     <w:p>
@@ -1781,7 +1796,6 @@
         </w:rPr>
         <w:t>Add knock sensor timing retard capabilities.</w:t>
       </w:r>
-      <w:bookmarkEnd w:id="0"/>
     </w:p>
     <w:sectPr>
       <w:pgSz w:w="12240" w:h="15840"/>

</xml_diff>

<commit_message>
Added justification to Project Statement
</commit_message>
<xml_diff>
--- a/DESIGN_DOCUMENTATION/Flux_Capacitors.Project_Statement.docx
+++ b/DESIGN_DOCUMENTATION/Flux_Capacitors.Project_Statement.docx
@@ -33,17 +33,8 @@
           <w:rFonts w:ascii="Times New Roman" w:eastAsia="Times New Roman" w:hAnsi="Times New Roman" w:cs="Times New Roman"/>
           <w:color w:val="000000"/>
         </w:rPr>
-        <w:t xml:space="preserve">Ryan </w:t>
-      </w:r>
-      <w:proofErr w:type="spellStart"/>
-      <w:r>
-        <w:rPr>
-          <w:rFonts w:ascii="Times New Roman" w:eastAsia="Times New Roman" w:hAnsi="Times New Roman" w:cs="Times New Roman"/>
-          <w:color w:val="000000"/>
-        </w:rPr>
-        <w:t>Kachline</w:t>
-      </w:r>
-      <w:proofErr w:type="spellEnd"/>
+        <w:t>Ryan Kachline</w:t>
+      </w:r>
     </w:p>
     <w:p>
       <w:pPr>
@@ -76,23 +67,7 @@
           <w:rFonts w:ascii="Times New Roman" w:eastAsia="Times New Roman" w:hAnsi="Times New Roman" w:cs="Times New Roman"/>
           <w:color w:val="000000"/>
         </w:rPr>
-        <w:t xml:space="preserve">EE403W </w:t>
-      </w:r>
-      <w:proofErr w:type="gramStart"/>
-      <w:r>
-        <w:rPr>
-          <w:rFonts w:ascii="Times New Roman" w:eastAsia="Times New Roman" w:hAnsi="Times New Roman" w:cs="Times New Roman"/>
-          <w:color w:val="000000"/>
-        </w:rPr>
-        <w:t>Spring</w:t>
-      </w:r>
-      <w:proofErr w:type="gramEnd"/>
-      <w:r>
-        <w:rPr>
-          <w:rFonts w:ascii="Times New Roman" w:eastAsia="Times New Roman" w:hAnsi="Times New Roman" w:cs="Times New Roman"/>
-          <w:color w:val="000000"/>
-        </w:rPr>
-        <w:t xml:space="preserve"> 2016</w:t>
+        <w:t>EE403W Spring 2016</w:t>
       </w:r>
     </w:p>
     <w:p>
@@ -784,6 +759,346 @@
           <w:u w:val="single"/>
         </w:rPr>
         <w:lastRenderedPageBreak/>
+        <w:t>Justification</w:t>
+      </w:r>
+    </w:p>
+    <w:p>
+      <w:pPr>
+        <w:spacing w:after="0" w:line="240" w:lineRule="auto"/>
+        <w:rPr>
+          <w:rFonts w:ascii="Times New Roman" w:eastAsia="Times New Roman" w:hAnsi="Times New Roman" w:cs="Times New Roman"/>
+          <w:color w:val="000000"/>
+        </w:rPr>
+      </w:pPr>
+      <w:r>
+        <w:rPr>
+          <w:rFonts w:ascii="Times New Roman" w:eastAsia="Times New Roman" w:hAnsi="Times New Roman" w:cs="Times New Roman"/>
+          <w:color w:val="000000"/>
+        </w:rPr>
+        <w:t>This device will be used on older cars that do not have the ability to electronically adjust their ignition timing. On an old</w:t>
+      </w:r>
+      <w:r>
+        <w:rPr>
+          <w:rFonts w:ascii="Times New Roman" w:eastAsia="Times New Roman" w:hAnsi="Times New Roman" w:cs="Times New Roman"/>
+          <w:color w:val="000000"/>
+        </w:rPr>
+        <w:t>er car, all of the ignition timing</w:t>
+      </w:r>
+      <w:r>
+        <w:rPr>
+          <w:rFonts w:ascii="Times New Roman" w:eastAsia="Times New Roman" w:hAnsi="Times New Roman" w:cs="Times New Roman"/>
+          <w:color w:val="000000"/>
+        </w:rPr>
+        <w:t xml:space="preserve"> alterations are done mechanically. They mainly operate in response to intake plenum pressure changes, or engine speed changes. This device would allow the ignition timing to be further modif</w:t>
+      </w:r>
+      <w:r>
+        <w:rPr>
+          <w:rFonts w:ascii="Times New Roman" w:eastAsia="Times New Roman" w:hAnsi="Times New Roman" w:cs="Times New Roman"/>
+          <w:color w:val="000000"/>
+        </w:rPr>
+        <w:t>ied in response to up to 6 analog</w:t>
+      </w:r>
+      <w:r>
+        <w:rPr>
+          <w:rFonts w:ascii="Times New Roman" w:eastAsia="Times New Roman" w:hAnsi="Times New Roman" w:cs="Times New Roman"/>
+          <w:color w:val="000000"/>
+        </w:rPr>
+        <w:t xml:space="preserve"> electrical sensors. </w:t>
+      </w:r>
+    </w:p>
+    <w:p>
+      <w:pPr>
+        <w:spacing w:after="0" w:line="240" w:lineRule="auto"/>
+        <w:rPr>
+          <w:rFonts w:ascii="Times New Roman" w:eastAsia="Times New Roman" w:hAnsi="Times New Roman" w:cs="Times New Roman"/>
+          <w:color w:val="000000"/>
+        </w:rPr>
+      </w:pPr>
+    </w:p>
+    <w:p>
+      <w:pPr>
+        <w:spacing w:after="0" w:line="240" w:lineRule="auto"/>
+        <w:rPr>
+          <w:rFonts w:ascii="Times New Roman" w:eastAsia="Times New Roman" w:hAnsi="Times New Roman" w:cs="Times New Roman"/>
+          <w:color w:val="000000"/>
+        </w:rPr>
+      </w:pPr>
+      <w:r>
+        <w:rPr>
+          <w:rFonts w:ascii="Times New Roman" w:eastAsia="Times New Roman" w:hAnsi="Times New Roman" w:cs="Times New Roman"/>
+          <w:color w:val="000000"/>
+        </w:rPr>
+        <w:t>This is useful, in cases</w:t>
+      </w:r>
+      <w:r>
+        <w:rPr>
+          <w:rFonts w:ascii="Times New Roman" w:eastAsia="Times New Roman" w:hAnsi="Times New Roman" w:cs="Times New Roman"/>
+          <w:color w:val="000000"/>
+        </w:rPr>
+        <w:t xml:space="preserve"> when you </w:t>
+      </w:r>
+      <w:r>
+        <w:rPr>
+          <w:rFonts w:ascii="Times New Roman" w:eastAsia="Times New Roman" w:hAnsi="Times New Roman" w:cs="Times New Roman"/>
+          <w:color w:val="000000"/>
+        </w:rPr>
+        <w:t>install</w:t>
+      </w:r>
+      <w:r>
+        <w:rPr>
+          <w:rFonts w:ascii="Times New Roman" w:eastAsia="Times New Roman" w:hAnsi="Times New Roman" w:cs="Times New Roman"/>
+          <w:color w:val="000000"/>
+        </w:rPr>
+        <w:t xml:space="preserve"> power adders</w:t>
+      </w:r>
+      <w:r>
+        <w:rPr>
+          <w:rFonts w:ascii="Times New Roman" w:eastAsia="Times New Roman" w:hAnsi="Times New Roman" w:cs="Times New Roman"/>
+          <w:color w:val="000000"/>
+        </w:rPr>
+        <w:t>,</w:t>
+      </w:r>
+      <w:r>
+        <w:rPr>
+          <w:rFonts w:ascii="Times New Roman" w:eastAsia="Times New Roman" w:hAnsi="Times New Roman" w:cs="Times New Roman"/>
+          <w:color w:val="000000"/>
+        </w:rPr>
+        <w:t xml:space="preserve"> </w:t>
+      </w:r>
+      <w:r>
+        <w:rPr>
+          <w:rFonts w:ascii="Times New Roman" w:eastAsia="Times New Roman" w:hAnsi="Times New Roman" w:cs="Times New Roman"/>
+          <w:color w:val="000000"/>
+        </w:rPr>
+        <w:t>such as a supercharger</w:t>
+      </w:r>
+      <w:r>
+        <w:rPr>
+          <w:rFonts w:ascii="Times New Roman" w:eastAsia="Times New Roman" w:hAnsi="Times New Roman" w:cs="Times New Roman"/>
+          <w:color w:val="000000"/>
+        </w:rPr>
+        <w:t>(s)</w:t>
+      </w:r>
+      <w:r>
+        <w:rPr>
+          <w:rFonts w:ascii="Times New Roman" w:eastAsia="Times New Roman" w:hAnsi="Times New Roman" w:cs="Times New Roman"/>
+          <w:color w:val="000000"/>
+        </w:rPr>
+        <w:t>, turbocharger</w:t>
+      </w:r>
+      <w:r>
+        <w:rPr>
+          <w:rFonts w:ascii="Times New Roman" w:eastAsia="Times New Roman" w:hAnsi="Times New Roman" w:cs="Times New Roman"/>
+          <w:color w:val="000000"/>
+        </w:rPr>
+        <w:t>(s)</w:t>
+      </w:r>
+      <w:r>
+        <w:rPr>
+          <w:rFonts w:ascii="Times New Roman" w:eastAsia="Times New Roman" w:hAnsi="Times New Roman" w:cs="Times New Roman"/>
+          <w:color w:val="000000"/>
+        </w:rPr>
+        <w:t xml:space="preserve">, </w:t>
+      </w:r>
+      <w:r>
+        <w:rPr>
+          <w:rFonts w:ascii="Times New Roman" w:eastAsia="Times New Roman" w:hAnsi="Times New Roman" w:cs="Times New Roman"/>
+          <w:color w:val="000000"/>
+        </w:rPr>
+        <w:t>and/</w:t>
+      </w:r>
+      <w:r>
+        <w:rPr>
+          <w:rFonts w:ascii="Times New Roman" w:eastAsia="Times New Roman" w:hAnsi="Times New Roman" w:cs="Times New Roman"/>
+          <w:color w:val="000000"/>
+        </w:rPr>
+        <w:t>or nitrous</w:t>
+      </w:r>
+      <w:r>
+        <w:rPr>
+          <w:rFonts w:ascii="Times New Roman" w:eastAsia="Times New Roman" w:hAnsi="Times New Roman" w:cs="Times New Roman"/>
+          <w:color w:val="000000"/>
+        </w:rPr>
+        <w:t xml:space="preserve"> to a car</w:t>
+      </w:r>
+      <w:r>
+        <w:rPr>
+          <w:rFonts w:ascii="Times New Roman" w:eastAsia="Times New Roman" w:hAnsi="Times New Roman" w:cs="Times New Roman"/>
+          <w:color w:val="000000"/>
+        </w:rPr>
+        <w:t>.</w:t>
+      </w:r>
+      <w:r>
+        <w:rPr>
+          <w:rFonts w:ascii="Times New Roman" w:eastAsia="Times New Roman" w:hAnsi="Times New Roman" w:cs="Times New Roman"/>
+          <w:color w:val="000000"/>
+        </w:rPr>
+        <w:t xml:space="preserve"> </w:t>
+      </w:r>
+      <w:r>
+        <w:rPr>
+          <w:rFonts w:ascii="Times New Roman" w:eastAsia="Times New Roman" w:hAnsi="Times New Roman" w:cs="Times New Roman"/>
+          <w:color w:val="000000"/>
+        </w:rPr>
+        <w:t xml:space="preserve">In these cases, </w:t>
+      </w:r>
+      <w:r>
+        <w:rPr>
+          <w:rFonts w:ascii="Times New Roman" w:eastAsia="Times New Roman" w:hAnsi="Times New Roman" w:cs="Times New Roman"/>
+          <w:color w:val="000000"/>
+        </w:rPr>
+        <w:t xml:space="preserve">the thermal expansion </w:t>
+      </w:r>
+      <w:r>
+        <w:rPr>
+          <w:rFonts w:ascii="Times New Roman" w:eastAsia="Times New Roman" w:hAnsi="Times New Roman" w:cs="Times New Roman"/>
+          <w:color w:val="000000"/>
+        </w:rPr>
+        <w:t>rate of the combustion charge is</w:t>
+      </w:r>
+      <w:r>
+        <w:rPr>
+          <w:rFonts w:ascii="Times New Roman" w:eastAsia="Times New Roman" w:hAnsi="Times New Roman" w:cs="Times New Roman"/>
+          <w:color w:val="000000"/>
+        </w:rPr>
+        <w:t xml:space="preserve"> </w:t>
+      </w:r>
+      <w:r>
+        <w:rPr>
+          <w:rFonts w:ascii="Times New Roman" w:eastAsia="Times New Roman" w:hAnsi="Times New Roman" w:cs="Times New Roman"/>
+          <w:color w:val="000000"/>
+        </w:rPr>
+        <w:t>increas</w:t>
+      </w:r>
+      <w:r>
+        <w:rPr>
+          <w:rFonts w:ascii="Times New Roman" w:eastAsia="Times New Roman" w:hAnsi="Times New Roman" w:cs="Times New Roman"/>
+          <w:color w:val="000000"/>
+        </w:rPr>
+        <w:t>ed</w:t>
+      </w:r>
+      <w:r>
+        <w:rPr>
+          <w:rFonts w:ascii="Times New Roman" w:eastAsia="Times New Roman" w:hAnsi="Times New Roman" w:cs="Times New Roman"/>
+          <w:color w:val="000000"/>
+        </w:rPr>
+        <w:t xml:space="preserve">. At low RPM when the engine does not feel the effects of a power adder, you want the ignition timing to act like a stock car. Alternatively, at higher RPM and/or when the power adder becomes active, you want the ignition timing to take into account this increased rate of thermal expansion. </w:t>
+      </w:r>
+    </w:p>
+    <w:p>
+      <w:pPr>
+        <w:spacing w:after="0" w:line="240" w:lineRule="auto"/>
+        <w:rPr>
+          <w:rFonts w:ascii="Times New Roman" w:eastAsia="Times New Roman" w:hAnsi="Times New Roman" w:cs="Times New Roman"/>
+          <w:color w:val="000000"/>
+        </w:rPr>
+      </w:pPr>
+    </w:p>
+    <w:p>
+      <w:pPr>
+        <w:spacing w:after="0" w:line="240" w:lineRule="auto"/>
+        <w:rPr>
+          <w:rFonts w:ascii="Times New Roman" w:eastAsia="Times New Roman" w:hAnsi="Times New Roman" w:cs="Times New Roman"/>
+          <w:color w:val="000000"/>
+        </w:rPr>
+      </w:pPr>
+      <w:r>
+        <w:rPr>
+          <w:rFonts w:ascii="Times New Roman" w:eastAsia="Times New Roman" w:hAnsi="Times New Roman" w:cs="Times New Roman"/>
+          <w:color w:val="000000"/>
+        </w:rPr>
+        <w:t>This can be acc</w:t>
+      </w:r>
+      <w:r>
+        <w:rPr>
+          <w:rFonts w:ascii="Times New Roman" w:eastAsia="Times New Roman" w:hAnsi="Times New Roman" w:cs="Times New Roman"/>
+          <w:color w:val="000000"/>
+        </w:rPr>
+        <w:t>omplished a number of ways, one example being</w:t>
+      </w:r>
+      <w:r>
+        <w:rPr>
+          <w:rFonts w:ascii="Times New Roman" w:eastAsia="Times New Roman" w:hAnsi="Times New Roman" w:cs="Times New Roman"/>
+          <w:color w:val="000000"/>
+        </w:rPr>
+        <w:t xml:space="preserve"> factoring in the incoming air temperature</w:t>
+      </w:r>
+      <w:r>
+        <w:rPr>
+          <w:rFonts w:ascii="Times New Roman" w:eastAsia="Times New Roman" w:hAnsi="Times New Roman" w:cs="Times New Roman"/>
+          <w:color w:val="000000"/>
+        </w:rPr>
+        <w:t>.</w:t>
+      </w:r>
+      <w:r>
+        <w:rPr>
+          <w:rFonts w:ascii="Times New Roman" w:eastAsia="Times New Roman" w:hAnsi="Times New Roman" w:cs="Times New Roman"/>
+          <w:color w:val="000000"/>
+        </w:rPr>
+        <w:t xml:space="preserve"> As the incoming air temperature increases, so does the rate of thermal expansion.</w:t>
+      </w:r>
+      <w:r>
+        <w:rPr>
+          <w:rFonts w:ascii="Times New Roman" w:eastAsia="Times New Roman" w:hAnsi="Times New Roman" w:cs="Times New Roman"/>
+          <w:color w:val="000000"/>
+        </w:rPr>
+        <w:t xml:space="preserve"> A</w:t>
+      </w:r>
+      <w:r>
+        <w:rPr>
+          <w:rFonts w:ascii="Times New Roman" w:eastAsia="Times New Roman" w:hAnsi="Times New Roman" w:cs="Times New Roman"/>
+          <w:color w:val="000000"/>
+        </w:rPr>
+        <w:t>lso, a</w:t>
+      </w:r>
+      <w:r>
+        <w:rPr>
+          <w:rFonts w:ascii="Times New Roman" w:eastAsia="Times New Roman" w:hAnsi="Times New Roman" w:cs="Times New Roman"/>
+          <w:color w:val="000000"/>
+        </w:rPr>
+        <w:t>s a safeguard to the engine, devices called knock sensors can be added to the equation as well. Knock is when the ignition timing happens early enough that the maximum force applied by the combustion charge happens before the piston reaches the top of its compression stroke.</w:t>
+      </w:r>
+      <w:r>
+        <w:rPr>
+          <w:rFonts w:ascii="Times New Roman" w:eastAsia="Times New Roman" w:hAnsi="Times New Roman" w:cs="Times New Roman"/>
+          <w:color w:val="000000"/>
+        </w:rPr>
+        <w:t xml:space="preserve"> This can be extremely harmful to an engine, and prevention of it is paramount.</w:t>
+      </w:r>
+      <w:r>
+        <w:rPr>
+          <w:rFonts w:ascii="Times New Roman" w:eastAsia="Times New Roman" w:hAnsi="Times New Roman" w:cs="Times New Roman"/>
+          <w:color w:val="000000"/>
+        </w:rPr>
+        <w:t xml:space="preserve"> Clearly this device is useful in the cases explored above.</w:t>
+      </w:r>
+      <w:bookmarkStart w:id="0" w:name="_GoBack"/>
+      <w:bookmarkEnd w:id="0"/>
+    </w:p>
+    <w:p>
+      <w:pPr>
+        <w:spacing w:after="0" w:line="240" w:lineRule="auto"/>
+        <w:rPr>
+          <w:rFonts w:ascii="Times New Roman" w:eastAsia="Times New Roman" w:hAnsi="Times New Roman" w:cs="Times New Roman"/>
+          <w:color w:val="000000"/>
+        </w:rPr>
+      </w:pPr>
+    </w:p>
+    <w:p>
+      <w:pPr>
+        <w:spacing w:after="0" w:line="240" w:lineRule="auto"/>
+        <w:rPr>
+          <w:rFonts w:ascii="Times New Roman" w:eastAsia="Times New Roman" w:hAnsi="Times New Roman" w:cs="Times New Roman"/>
+          <w:color w:val="000000"/>
+          <w:u w:val="single"/>
+        </w:rPr>
+      </w:pPr>
+      <w:r>
+        <w:rPr>
+          <w:rFonts w:ascii="Times New Roman" w:eastAsia="Times New Roman" w:hAnsi="Times New Roman" w:cs="Times New Roman"/>
+          <w:color w:val="000000"/>
+          <w:u w:val="single"/>
+        </w:rPr>
         <w:t xml:space="preserve">Preliminary </w:t>
       </w:r>
       <w:r>
@@ -1402,8 +1717,6 @@
         </w:rPr>
         <w:t>minimum step length at 6</w:t>
       </w:r>
-      <w:bookmarkStart w:id="0" w:name="_GoBack"/>
-      <w:bookmarkEnd w:id="0"/>
       <w:r>
         <w:rPr>
           <w:rFonts w:ascii="Times New Roman" w:eastAsia="Times New Roman" w:hAnsi="Times New Roman" w:cs="Times New Roman"/>
@@ -1731,6 +2044,7 @@
           <w:rFonts w:ascii="Times New Roman" w:eastAsia="Times New Roman" w:hAnsi="Times New Roman" w:cs="Times New Roman"/>
           <w:szCs w:val="24"/>
         </w:rPr>
+        <w:lastRenderedPageBreak/>
         <w:t>Increase the maximum revolution per minute limit.</w:t>
       </w:r>
     </w:p>

</xml_diff>